<commit_message>
update doc template, project template
</commit_message>
<xml_diff>
--- a/inst/project_templates/doc_template.docx
+++ b/inst/project_templates/doc_template.docx
@@ -1,6 +1,6 @@
 
 <file path=word/document.xml><?xml version="1.0" encoding="utf-8"?>
-<w:document xmlns:wpc="http://schemas.microsoft.com/office/word/2010/wordprocessingCanvas" xmlns:cx="http://schemas.microsoft.com/office/drawing/2014/chartex" xmlns:cx1="http://schemas.microsoft.com/office/drawing/2015/9/8/chartex" xmlns:cx2="http://schemas.microsoft.com/office/drawing/2015/10/21/chartex" xmlns:cx3="http://schemas.microsoft.com/office/drawing/2016/5/9/chartex" xmlns:cx4="http://schemas.microsoft.com/office/drawing/2016/5/10/chartex" xmlns:cx5="http://schemas.microsoft.com/office/drawing/2016/5/11/chartex" xmlns:cx6="http://schemas.microsoft.com/office/drawing/2016/5/12/chartex" xmlns:cx7="http://schemas.microsoft.com/office/drawing/2016/5/13/chartex" xmlns:cx8="http://schemas.microsoft.com/office/drawing/2016/5/14/chartex" xmlns:mc="http://schemas.openxmlformats.org/markup-compatibility/2006" xmlns:aink="http://schemas.microsoft.com/office/drawing/2016/ink" xmlns:am3d="http://schemas.microsoft.com/office/drawing/2017/model3d" xmlns:o="urn:schemas-microsoft-com:office:office" xmlns:r="http://schemas.openxmlformats.org/officeDocument/2006/relationships" xmlns:m="http://schemas.openxmlformats.org/officeDocument/2006/math" xmlns:v="urn:schemas-microsoft-com:vml" xmlns:wp14="http://schemas.microsoft.com/office/word/2010/wordprocessingDrawing" xmlns:wp="http://schemas.openxmlformats.org/drawingml/2006/wordprocessingDrawing" xmlns:w10="urn:schemas-microsoft-com:office:word" xmlns:w="http://schemas.openxmlformats.org/wordprocessingml/2006/main" xmlns:w14="http://schemas.microsoft.com/office/word/2010/wordml" xmlns:w15="http://schemas.microsoft.com/office/word/2012/wordml" xmlns:w16cid="http://schemas.microsoft.com/office/word/2016/wordml/cid" xmlns:w16se="http://schemas.microsoft.com/office/word/2015/wordml/symex" xmlns:wpg="http://schemas.microsoft.com/office/word/2010/wordprocessingGroup" xmlns:wpi="http://schemas.microsoft.com/office/word/2010/wordprocessingInk" xmlns:wne="http://schemas.microsoft.com/office/word/2006/wordml" xmlns:wps="http://schemas.microsoft.com/office/word/2010/wordprocessingShape" mc:Ignorable="w14 w15 w16se w16cid wp14">
+<w:document xmlns:wpc="http://schemas.microsoft.com/office/word/2010/wordprocessingCanvas" xmlns:cx="http://schemas.microsoft.com/office/drawing/2014/chartex" xmlns:cx1="http://schemas.microsoft.com/office/drawing/2015/9/8/chartex" xmlns:cx2="http://schemas.microsoft.com/office/drawing/2015/10/21/chartex" xmlns:cx3="http://schemas.microsoft.com/office/drawing/2016/5/9/chartex" xmlns:cx4="http://schemas.microsoft.com/office/drawing/2016/5/10/chartex" xmlns:cx5="http://schemas.microsoft.com/office/drawing/2016/5/11/chartex" xmlns:cx6="http://schemas.microsoft.com/office/drawing/2016/5/12/chartex" xmlns:cx7="http://schemas.microsoft.com/office/drawing/2016/5/13/chartex" xmlns:cx8="http://schemas.microsoft.com/office/drawing/2016/5/14/chartex" xmlns:mc="http://schemas.openxmlformats.org/markup-compatibility/2006" xmlns:aink="http://schemas.microsoft.com/office/drawing/2016/ink" xmlns:am3d="http://schemas.microsoft.com/office/drawing/2017/model3d" xmlns:o="urn:schemas-microsoft-com:office:office" xmlns:r="http://schemas.openxmlformats.org/officeDocument/2006/relationships" xmlns:m="http://schemas.openxmlformats.org/officeDocument/2006/math" xmlns:v="urn:schemas-microsoft-com:vml" xmlns:wp14="http://schemas.microsoft.com/office/word/2010/wordprocessingDrawing" xmlns:wp="http://schemas.openxmlformats.org/drawingml/2006/wordprocessingDrawing" xmlns:w10="urn:schemas-microsoft-com:office:word" xmlns:w="http://schemas.openxmlformats.org/wordprocessingml/2006/main" xmlns:w14="http://schemas.microsoft.com/office/word/2010/wordml" xmlns:w15="http://schemas.microsoft.com/office/word/2012/wordml" xmlns:w16cex="http://schemas.microsoft.com/office/word/2018/wordml/cex" xmlns:w16cid="http://schemas.microsoft.com/office/word/2016/wordml/cid" xmlns:w16="http://schemas.microsoft.com/office/word/2018/wordml" xmlns:w16sdtdh="http://schemas.microsoft.com/office/word/2020/wordml/sdtdatahash" xmlns:w16se="http://schemas.microsoft.com/office/word/2015/wordml/symex" xmlns:wpg="http://schemas.microsoft.com/office/word/2010/wordprocessingGroup" xmlns:wpi="http://schemas.microsoft.com/office/word/2010/wordprocessingInk" xmlns:wne="http://schemas.microsoft.com/office/word/2006/wordml" xmlns:wps="http://schemas.microsoft.com/office/word/2010/wordprocessingShape" mc:Ignorable="w14 w15 w16se w16cid w16 w16cex w16sdtdh wp14">
   <w:body>
     <w:p>
       <w:pPr>
@@ -13,16 +13,28 @@
     <w:p>
       <w:pPr>
         <w:pStyle w:val="Author"/>
+        <w:rPr>
+          <w:rFonts w:ascii="Calibri" w:hAnsi="Calibri" w:cs="Calibri"/>
+        </w:rPr>
       </w:pPr>
       <w:r>
+        <w:rPr>
+          <w:rFonts w:ascii="Calibri" w:hAnsi="Calibri" w:cs="Calibri"/>
+        </w:rPr>
         <w:t>Name</w:t>
       </w:r>
     </w:p>
     <w:p>
       <w:pPr>
         <w:pStyle w:val="Date"/>
+        <w:rPr>
+          <w:rFonts w:ascii="Calibri" w:hAnsi="Calibri" w:cs="Calibri"/>
+        </w:rPr>
       </w:pPr>
       <w:r>
+        <w:rPr>
+          <w:rFonts w:ascii="Calibri" w:hAnsi="Calibri" w:cs="Calibri"/>
+        </w:rPr>
         <w:t>8/16/2019</w:t>
       </w:r>
     </w:p>
@@ -39,8 +51,14 @@
     <w:p>
       <w:pPr>
         <w:pStyle w:val="FirstParagraph"/>
+        <w:rPr>
+          <w:rFonts w:ascii="Calibri" w:hAnsi="Calibri" w:cs="Calibri"/>
+        </w:rPr>
       </w:pPr>
       <w:r>
+        <w:rPr>
+          <w:rFonts w:ascii="Calibri" w:hAnsi="Calibri" w:cs="Calibri"/>
+        </w:rPr>
         <w:t>Here is the text below a header.</w:t>
       </w:r>
     </w:p>
@@ -57,8 +75,14 @@
     <w:p>
       <w:pPr>
         <w:pStyle w:val="FirstParagraph"/>
+        <w:rPr>
+          <w:rFonts w:ascii="Calibri" w:hAnsi="Calibri" w:cs="Calibri"/>
+        </w:rPr>
       </w:pPr>
       <w:r>
+        <w:rPr>
+          <w:rFonts w:ascii="Calibri" w:hAnsi="Calibri" w:cs="Calibri"/>
+        </w:rPr>
         <w:t>For our purposes, we will keep all headers the same (except #####).</w:t>
       </w:r>
     </w:p>
@@ -75,8 +99,14 @@
     <w:p>
       <w:pPr>
         <w:pStyle w:val="FirstParagraph"/>
+        <w:rPr>
+          <w:rFonts w:ascii="Calibri" w:hAnsi="Calibri" w:cs="Calibri"/>
+        </w:rPr>
       </w:pPr>
       <w:r>
+        <w:rPr>
+          <w:rFonts w:ascii="Calibri" w:hAnsi="Calibri" w:cs="Calibri"/>
+        </w:rPr>
         <w:t>Additional text here</w:t>
       </w:r>
     </w:p>
@@ -95,19 +125,14 @@
         <w:pStyle w:val="Heading5"/>
       </w:pPr>
       <w:bookmarkStart w:id="4" w:name="section"/>
-      <w:bookmarkStart w:id="5" w:name="_GoBack"/>
       <w:bookmarkEnd w:id="4"/>
-      <w:bookmarkEnd w:id="5"/>
     </w:p>
     <w:p>
       <w:pPr>
         <w:pStyle w:val="FirstParagraph"/>
       </w:pPr>
       <w:r>
-        <w:t xml:space="preserve">The Markdown code ‘#####’ </w:t>
-      </w:r>
-      <w:r>
-        <w:t>is originally reserved for header 5. However, we will use it to insert a pagebreak in a .docx document.</w:t>
+        <w:t>The Markdown code ‘#####’ is originally reserved for header 5. However, we will use it to insert a pagebreak in a .docx document.</w:t>
       </w:r>
     </w:p>
     <w:p>
@@ -122,8 +147,8 @@
       <w:pPr>
         <w:pStyle w:val="Heading5"/>
       </w:pPr>
-      <w:bookmarkStart w:id="6" w:name="section-1"/>
-      <w:bookmarkEnd w:id="6"/>
+      <w:bookmarkStart w:id="5" w:name="section-1"/>
+      <w:bookmarkEnd w:id="5"/>
     </w:p>
     <w:p>
       <w:pPr>
@@ -143,7 +168,7 @@
 </file>
 
 <file path=word/endnotes.xml><?xml version="1.0" encoding="utf-8"?>
-<w:endnotes xmlns:wpc="http://schemas.microsoft.com/office/word/2010/wordprocessingCanvas" xmlns:cx="http://schemas.microsoft.com/office/drawing/2014/chartex" xmlns:cx1="http://schemas.microsoft.com/office/drawing/2015/9/8/chartex" xmlns:cx2="http://schemas.microsoft.com/office/drawing/2015/10/21/chartex" xmlns:cx3="http://schemas.microsoft.com/office/drawing/2016/5/9/chartex" xmlns:cx4="http://schemas.microsoft.com/office/drawing/2016/5/10/chartex" xmlns:cx5="http://schemas.microsoft.com/office/drawing/2016/5/11/chartex" xmlns:cx6="http://schemas.microsoft.com/office/drawing/2016/5/12/chartex" xmlns:cx7="http://schemas.microsoft.com/office/drawing/2016/5/13/chartex" xmlns:cx8="http://schemas.microsoft.com/office/drawing/2016/5/14/chartex" xmlns:mc="http://schemas.openxmlformats.org/markup-compatibility/2006" xmlns:aink="http://schemas.microsoft.com/office/drawing/2016/ink" xmlns:am3d="http://schemas.microsoft.com/office/drawing/2017/model3d" xmlns:o="urn:schemas-microsoft-com:office:office" xmlns:r="http://schemas.openxmlformats.org/officeDocument/2006/relationships" xmlns:m="http://schemas.openxmlformats.org/officeDocument/2006/math" xmlns:v="urn:schemas-microsoft-com:vml" xmlns:wp14="http://schemas.microsoft.com/office/word/2010/wordprocessingDrawing" xmlns:wp="http://schemas.openxmlformats.org/drawingml/2006/wordprocessingDrawing" xmlns:w10="urn:schemas-microsoft-com:office:word" xmlns:w="http://schemas.openxmlformats.org/wordprocessingml/2006/main" xmlns:w14="http://schemas.microsoft.com/office/word/2010/wordml" xmlns:w15="http://schemas.microsoft.com/office/word/2012/wordml" xmlns:w16cid="http://schemas.microsoft.com/office/word/2016/wordml/cid" xmlns:w16se="http://schemas.microsoft.com/office/word/2015/wordml/symex" xmlns:wpg="http://schemas.microsoft.com/office/word/2010/wordprocessingGroup" xmlns:wpi="http://schemas.microsoft.com/office/word/2010/wordprocessingInk" xmlns:wne="http://schemas.microsoft.com/office/word/2006/wordml" xmlns:wps="http://schemas.microsoft.com/office/word/2010/wordprocessingShape" mc:Ignorable="w14 w15 w16se w16cid wp14">
+<w:endnotes xmlns:wpc="http://schemas.microsoft.com/office/word/2010/wordprocessingCanvas" xmlns:cx="http://schemas.microsoft.com/office/drawing/2014/chartex" xmlns:cx1="http://schemas.microsoft.com/office/drawing/2015/9/8/chartex" xmlns:cx2="http://schemas.microsoft.com/office/drawing/2015/10/21/chartex" xmlns:cx3="http://schemas.microsoft.com/office/drawing/2016/5/9/chartex" xmlns:cx4="http://schemas.microsoft.com/office/drawing/2016/5/10/chartex" xmlns:cx5="http://schemas.microsoft.com/office/drawing/2016/5/11/chartex" xmlns:cx6="http://schemas.microsoft.com/office/drawing/2016/5/12/chartex" xmlns:cx7="http://schemas.microsoft.com/office/drawing/2016/5/13/chartex" xmlns:cx8="http://schemas.microsoft.com/office/drawing/2016/5/14/chartex" xmlns:mc="http://schemas.openxmlformats.org/markup-compatibility/2006" xmlns:aink="http://schemas.microsoft.com/office/drawing/2016/ink" xmlns:am3d="http://schemas.microsoft.com/office/drawing/2017/model3d" xmlns:o="urn:schemas-microsoft-com:office:office" xmlns:r="http://schemas.openxmlformats.org/officeDocument/2006/relationships" xmlns:m="http://schemas.openxmlformats.org/officeDocument/2006/math" xmlns:v="urn:schemas-microsoft-com:vml" xmlns:wp14="http://schemas.microsoft.com/office/word/2010/wordprocessingDrawing" xmlns:wp="http://schemas.openxmlformats.org/drawingml/2006/wordprocessingDrawing" xmlns:w10="urn:schemas-microsoft-com:office:word" xmlns:w="http://schemas.openxmlformats.org/wordprocessingml/2006/main" xmlns:w14="http://schemas.microsoft.com/office/word/2010/wordml" xmlns:w15="http://schemas.microsoft.com/office/word/2012/wordml" xmlns:w16cex="http://schemas.microsoft.com/office/word/2018/wordml/cex" xmlns:w16cid="http://schemas.microsoft.com/office/word/2016/wordml/cid" xmlns:w16="http://schemas.microsoft.com/office/word/2018/wordml" xmlns:w16sdtdh="http://schemas.microsoft.com/office/word/2020/wordml/sdtdatahash" xmlns:w16se="http://schemas.microsoft.com/office/word/2015/wordml/symex" xmlns:wpg="http://schemas.microsoft.com/office/word/2010/wordprocessingGroup" xmlns:wpi="http://schemas.microsoft.com/office/word/2010/wordprocessingInk" xmlns:wne="http://schemas.microsoft.com/office/word/2006/wordml" xmlns:wps="http://schemas.microsoft.com/office/word/2010/wordprocessingShape" mc:Ignorable="w14 w15 w16se w16cid w16 w16cex w16sdtdh wp14">
   <w:endnote w:type="separator" w:id="-1">
     <w:p>
       <w:pPr>
@@ -168,7 +193,7 @@
 </file>
 
 <file path=word/footnotes.xml><?xml version="1.0" encoding="utf-8"?>
-<w:footnotes xmlns:wpc="http://schemas.microsoft.com/office/word/2010/wordprocessingCanvas" xmlns:cx="http://schemas.microsoft.com/office/drawing/2014/chartex" xmlns:cx1="http://schemas.microsoft.com/office/drawing/2015/9/8/chartex" xmlns:cx2="http://schemas.microsoft.com/office/drawing/2015/10/21/chartex" xmlns:cx3="http://schemas.microsoft.com/office/drawing/2016/5/9/chartex" xmlns:cx4="http://schemas.microsoft.com/office/drawing/2016/5/10/chartex" xmlns:cx5="http://schemas.microsoft.com/office/drawing/2016/5/11/chartex" xmlns:cx6="http://schemas.microsoft.com/office/drawing/2016/5/12/chartex" xmlns:cx7="http://schemas.microsoft.com/office/drawing/2016/5/13/chartex" xmlns:cx8="http://schemas.microsoft.com/office/drawing/2016/5/14/chartex" xmlns:mc="http://schemas.openxmlformats.org/markup-compatibility/2006" xmlns:aink="http://schemas.microsoft.com/office/drawing/2016/ink" xmlns:am3d="http://schemas.microsoft.com/office/drawing/2017/model3d" xmlns:o="urn:schemas-microsoft-com:office:office" xmlns:r="http://schemas.openxmlformats.org/officeDocument/2006/relationships" xmlns:m="http://schemas.openxmlformats.org/officeDocument/2006/math" xmlns:v="urn:schemas-microsoft-com:vml" xmlns:wp14="http://schemas.microsoft.com/office/word/2010/wordprocessingDrawing" xmlns:wp="http://schemas.openxmlformats.org/drawingml/2006/wordprocessingDrawing" xmlns:w10="urn:schemas-microsoft-com:office:word" xmlns:w="http://schemas.openxmlformats.org/wordprocessingml/2006/main" xmlns:w14="http://schemas.microsoft.com/office/word/2010/wordml" xmlns:w15="http://schemas.microsoft.com/office/word/2012/wordml" xmlns:w16cid="http://schemas.microsoft.com/office/word/2016/wordml/cid" xmlns:w16se="http://schemas.microsoft.com/office/word/2015/wordml/symex" xmlns:wpg="http://schemas.microsoft.com/office/word/2010/wordprocessingGroup" xmlns:wpi="http://schemas.microsoft.com/office/word/2010/wordprocessingInk" xmlns:wne="http://schemas.microsoft.com/office/word/2006/wordml" xmlns:wps="http://schemas.microsoft.com/office/word/2010/wordprocessingShape" mc:Ignorable="w14 w15 w16se w16cid wp14">
+<w:footnotes xmlns:wpc="http://schemas.microsoft.com/office/word/2010/wordprocessingCanvas" xmlns:cx="http://schemas.microsoft.com/office/drawing/2014/chartex" xmlns:cx1="http://schemas.microsoft.com/office/drawing/2015/9/8/chartex" xmlns:cx2="http://schemas.microsoft.com/office/drawing/2015/10/21/chartex" xmlns:cx3="http://schemas.microsoft.com/office/drawing/2016/5/9/chartex" xmlns:cx4="http://schemas.microsoft.com/office/drawing/2016/5/10/chartex" xmlns:cx5="http://schemas.microsoft.com/office/drawing/2016/5/11/chartex" xmlns:cx6="http://schemas.microsoft.com/office/drawing/2016/5/12/chartex" xmlns:cx7="http://schemas.microsoft.com/office/drawing/2016/5/13/chartex" xmlns:cx8="http://schemas.microsoft.com/office/drawing/2016/5/14/chartex" xmlns:mc="http://schemas.openxmlformats.org/markup-compatibility/2006" xmlns:aink="http://schemas.microsoft.com/office/drawing/2016/ink" xmlns:am3d="http://schemas.microsoft.com/office/drawing/2017/model3d" xmlns:o="urn:schemas-microsoft-com:office:office" xmlns:r="http://schemas.openxmlformats.org/officeDocument/2006/relationships" xmlns:m="http://schemas.openxmlformats.org/officeDocument/2006/math" xmlns:v="urn:schemas-microsoft-com:vml" xmlns:wp14="http://schemas.microsoft.com/office/word/2010/wordprocessingDrawing" xmlns:wp="http://schemas.openxmlformats.org/drawingml/2006/wordprocessingDrawing" xmlns:w10="urn:schemas-microsoft-com:office:word" xmlns:w="http://schemas.openxmlformats.org/wordprocessingml/2006/main" xmlns:w14="http://schemas.microsoft.com/office/word/2010/wordml" xmlns:w15="http://schemas.microsoft.com/office/word/2012/wordml" xmlns:w16cex="http://schemas.microsoft.com/office/word/2018/wordml/cex" xmlns:w16cid="http://schemas.microsoft.com/office/word/2016/wordml/cid" xmlns:w16="http://schemas.microsoft.com/office/word/2018/wordml" xmlns:w16sdtdh="http://schemas.microsoft.com/office/word/2020/wordml/sdtdatahash" xmlns:w16se="http://schemas.microsoft.com/office/word/2015/wordml/symex" xmlns:wpg="http://schemas.microsoft.com/office/word/2010/wordprocessingGroup" xmlns:wpi="http://schemas.microsoft.com/office/word/2010/wordprocessingInk" xmlns:wne="http://schemas.microsoft.com/office/word/2006/wordml" xmlns:wps="http://schemas.microsoft.com/office/word/2010/wordprocessingShape" mc:Ignorable="w14 w15 w16se w16cid w16 w16cex w16sdtdh wp14">
   <w:footnote w:type="separator" w:id="-1">
     <w:p>
       <w:r>
@@ -187,7 +212,7 @@
 </file>
 
 <file path=word/numbering.xml><?xml version="1.0" encoding="utf-8"?>
-<w:numbering xmlns:wpc="http://schemas.microsoft.com/office/word/2010/wordprocessingCanvas" xmlns:cx="http://schemas.microsoft.com/office/drawing/2014/chartex" xmlns:cx1="http://schemas.microsoft.com/office/drawing/2015/9/8/chartex" xmlns:cx2="http://schemas.microsoft.com/office/drawing/2015/10/21/chartex" xmlns:cx3="http://schemas.microsoft.com/office/drawing/2016/5/9/chartex" xmlns:cx4="http://schemas.microsoft.com/office/drawing/2016/5/10/chartex" xmlns:cx5="http://schemas.microsoft.com/office/drawing/2016/5/11/chartex" xmlns:cx6="http://schemas.microsoft.com/office/drawing/2016/5/12/chartex" xmlns:cx7="http://schemas.microsoft.com/office/drawing/2016/5/13/chartex" xmlns:cx8="http://schemas.microsoft.com/office/drawing/2016/5/14/chartex" xmlns:mc="http://schemas.openxmlformats.org/markup-compatibility/2006" xmlns:aink="http://schemas.microsoft.com/office/drawing/2016/ink" xmlns:am3d="http://schemas.microsoft.com/office/drawing/2017/model3d" xmlns:o="urn:schemas-microsoft-com:office:office" xmlns:r="http://schemas.openxmlformats.org/officeDocument/2006/relationships" xmlns:m="http://schemas.openxmlformats.org/officeDocument/2006/math" xmlns:v="urn:schemas-microsoft-com:vml" xmlns:wp14="http://schemas.microsoft.com/office/word/2010/wordprocessingDrawing" xmlns:wp="http://schemas.openxmlformats.org/drawingml/2006/wordprocessingDrawing" xmlns:w10="urn:schemas-microsoft-com:office:word" xmlns:w="http://schemas.openxmlformats.org/wordprocessingml/2006/main" xmlns:w14="http://schemas.microsoft.com/office/word/2010/wordml" xmlns:w15="http://schemas.microsoft.com/office/word/2012/wordml" xmlns:w16cid="http://schemas.microsoft.com/office/word/2016/wordml/cid" xmlns:w16se="http://schemas.microsoft.com/office/word/2015/wordml/symex" xmlns:wpg="http://schemas.microsoft.com/office/word/2010/wordprocessingGroup" xmlns:wpi="http://schemas.microsoft.com/office/word/2010/wordprocessingInk" xmlns:wne="http://schemas.microsoft.com/office/word/2006/wordml" xmlns:wps="http://schemas.microsoft.com/office/word/2010/wordprocessingShape" mc:Ignorable="w14 w15 w16se w16cid wp14">
+<w:numbering xmlns:wpc="http://schemas.microsoft.com/office/word/2010/wordprocessingCanvas" xmlns:cx="http://schemas.microsoft.com/office/drawing/2014/chartex" xmlns:cx1="http://schemas.microsoft.com/office/drawing/2015/9/8/chartex" xmlns:cx2="http://schemas.microsoft.com/office/drawing/2015/10/21/chartex" xmlns:cx3="http://schemas.microsoft.com/office/drawing/2016/5/9/chartex" xmlns:cx4="http://schemas.microsoft.com/office/drawing/2016/5/10/chartex" xmlns:cx5="http://schemas.microsoft.com/office/drawing/2016/5/11/chartex" xmlns:cx6="http://schemas.microsoft.com/office/drawing/2016/5/12/chartex" xmlns:cx7="http://schemas.microsoft.com/office/drawing/2016/5/13/chartex" xmlns:cx8="http://schemas.microsoft.com/office/drawing/2016/5/14/chartex" xmlns:mc="http://schemas.openxmlformats.org/markup-compatibility/2006" xmlns:aink="http://schemas.microsoft.com/office/drawing/2016/ink" xmlns:am3d="http://schemas.microsoft.com/office/drawing/2017/model3d" xmlns:o="urn:schemas-microsoft-com:office:office" xmlns:r="http://schemas.openxmlformats.org/officeDocument/2006/relationships" xmlns:m="http://schemas.openxmlformats.org/officeDocument/2006/math" xmlns:v="urn:schemas-microsoft-com:vml" xmlns:wp14="http://schemas.microsoft.com/office/word/2010/wordprocessingDrawing" xmlns:wp="http://schemas.openxmlformats.org/drawingml/2006/wordprocessingDrawing" xmlns:w10="urn:schemas-microsoft-com:office:word" xmlns:w="http://schemas.openxmlformats.org/wordprocessingml/2006/main" xmlns:w14="http://schemas.microsoft.com/office/word/2010/wordml" xmlns:w15="http://schemas.microsoft.com/office/word/2012/wordml" xmlns:w16cex="http://schemas.microsoft.com/office/word/2018/wordml/cex" xmlns:w16cid="http://schemas.microsoft.com/office/word/2016/wordml/cid" xmlns:w16="http://schemas.microsoft.com/office/word/2018/wordml" xmlns:w16sdtdh="http://schemas.microsoft.com/office/word/2020/wordml/sdtdatahash" xmlns:w16se="http://schemas.microsoft.com/office/word/2015/wordml/symex" xmlns:wpg="http://schemas.microsoft.com/office/word/2010/wordprocessingGroup" xmlns:wpi="http://schemas.microsoft.com/office/word/2010/wordprocessingInk" xmlns:wne="http://schemas.microsoft.com/office/word/2006/wordml" xmlns:wps="http://schemas.microsoft.com/office/word/2010/wordprocessingShape" mc:Ignorable="w14 w15 w16se w16cid w16 w16cex w16sdtdh wp14">
   <w:abstractNum w:abstractNumId="0" w15:restartNumberingAfterBreak="0">
     <w:nsid w:val="FFFFFF7C"/>
     <w:multiLevelType w:val="singleLevel"/>
@@ -636,7 +661,7 @@
 </file>
 
 <file path=word/styles.xml><?xml version="1.0" encoding="utf-8"?>
-<w:styles xmlns:mc="http://schemas.openxmlformats.org/markup-compatibility/2006" xmlns:r="http://schemas.openxmlformats.org/officeDocument/2006/relationships" xmlns:w="http://schemas.openxmlformats.org/wordprocessingml/2006/main" xmlns:w14="http://schemas.microsoft.com/office/word/2010/wordml" xmlns:w15="http://schemas.microsoft.com/office/word/2012/wordml" xmlns:w16cid="http://schemas.microsoft.com/office/word/2016/wordml/cid" xmlns:w16se="http://schemas.microsoft.com/office/word/2015/wordml/symex" mc:Ignorable="w14 w15 w16se w16cid">
+<w:styles xmlns:mc="http://schemas.openxmlformats.org/markup-compatibility/2006" xmlns:r="http://schemas.openxmlformats.org/officeDocument/2006/relationships" xmlns:w="http://schemas.openxmlformats.org/wordprocessingml/2006/main" xmlns:w14="http://schemas.microsoft.com/office/word/2010/wordml" xmlns:w15="http://schemas.microsoft.com/office/word/2012/wordml" xmlns:w16cex="http://schemas.microsoft.com/office/word/2018/wordml/cex" xmlns:w16cid="http://schemas.microsoft.com/office/word/2016/wordml/cid" xmlns:w16="http://schemas.microsoft.com/office/word/2018/wordml" xmlns:w16sdtdh="http://schemas.microsoft.com/office/word/2020/wordml/sdtdatahash" xmlns:w16se="http://schemas.microsoft.com/office/word/2015/wordml/symex" mc:Ignorable="w14 w15 w16se w16cid w16 w16cex w16sdtdh">
   <w:docDefaults>
     <w:rPrDefault>
       <w:rPr>
@@ -652,7 +677,7 @@
       </w:pPr>
     </w:pPrDefault>
   </w:docDefaults>
-  <w:latentStyles w:defLockedState="0" w:defUIPriority="0" w:defSemiHidden="0" w:defUnhideWhenUsed="0" w:defQFormat="0" w:count="375">
+  <w:latentStyles w:defLockedState="0" w:defUIPriority="0" w:defSemiHidden="0" w:defUnhideWhenUsed="0" w:defQFormat="0" w:count="376">
     <w:lsdException w:name="heading 6" w:semiHidden="1" w:unhideWhenUsed="1"/>
     <w:lsdException w:name="index 3" w:semiHidden="1" w:unhideWhenUsed="1"/>
     <w:lsdException w:name="index 4" w:semiHidden="1" w:unhideWhenUsed="1"/>
@@ -736,7 +761,6 @@
     <w:lsdException w:name="HTML Sample" w:semiHidden="1" w:unhideWhenUsed="1"/>
     <w:lsdException w:name="HTML Typewriter" w:semiHidden="1" w:unhideWhenUsed="1"/>
     <w:lsdException w:name="HTML Variable" w:semiHidden="1" w:unhideWhenUsed="1"/>
-    <w:lsdException w:name="Normal Table" w:semiHidden="1" w:unhideWhenUsed="1"/>
     <w:lsdException w:name="annotation subject" w:semiHidden="1" w:unhideWhenUsed="1"/>
     <w:lsdException w:name="No List" w:semiHidden="1" w:unhideWhenUsed="1"/>
     <w:lsdException w:name="Outline List 1" w:semiHidden="1" w:unhideWhenUsed="1"/>
@@ -783,9 +807,7 @@
     <w:lsdException w:name="Table Subtle 2" w:semiHidden="1" w:unhideWhenUsed="1"/>
     <w:lsdException w:name="Table Web 1" w:semiHidden="1" w:unhideWhenUsed="1"/>
     <w:lsdException w:name="Table Web 2" w:semiHidden="1" w:unhideWhenUsed="1"/>
-    <w:lsdException w:name="Table Web 3" w:semiHidden="1" w:unhideWhenUsed="1"/>
     <w:lsdException w:name="Balloon Text" w:semiHidden="1" w:unhideWhenUsed="1"/>
-    <w:lsdException w:name="Table Theme" w:semiHidden="1" w:unhideWhenUsed="1"/>
     <w:lsdException w:name="Placeholder Text" w:semiHidden="1"/>
     <w:lsdException w:name="Light Shading"/>
     <w:lsdException w:name="Light List"/>
@@ -806,7 +828,6 @@
     <w:lsdException w:name="Light Grid Accent 1"/>
     <w:lsdException w:name="Medium Shading 1 Accent 1"/>
     <w:lsdException w:name="Medium Shading 2 Accent 1"/>
-    <w:lsdException w:name="Medium List 1 Accent 1"/>
     <w:lsdException w:name="Revision" w:semiHidden="1"/>
     <w:lsdException w:name="Medium List 2 Accent 1"/>
     <w:lsdException w:name="Medium Grid 1 Accent 1"/>
@@ -885,7 +906,6 @@
     <w:lsdException w:name="Dark List Accent 6"/>
     <w:lsdException w:name="Colorful Shading Accent 6"/>
     <w:lsdException w:name="Colorful List Accent 6"/>
-    <w:lsdException w:name="Colorful Grid Accent 6"/>
     <w:lsdException w:name="Bibliography" w:semiHidden="1" w:unhideWhenUsed="1"/>
     <w:lsdException w:name="TOC Heading" w:semiHidden="1" w:unhideWhenUsed="1"/>
     <w:lsdException w:name="Grid Table 4" w:uiPriority="49"/>
@@ -987,6 +1007,7 @@
     <w:lsdException w:name="Smart Hyperlink" w:semiHidden="1" w:uiPriority="99" w:unhideWhenUsed="1"/>
     <w:lsdException w:name="Hashtag" w:semiHidden="1" w:uiPriority="99" w:unhideWhenUsed="1"/>
     <w:lsdException w:name="Unresolved Mention" w:semiHidden="1" w:uiPriority="99" w:unhideWhenUsed="1"/>
+    <w:lsdException w:name="Smart Link" w:semiHidden="1" w:uiPriority="99" w:unhideWhenUsed="1"/>
   </w:latentStyles>
   <w:style w:type="paragraph" w:default="1" w:styleId="Normal">
     <w:name w:val="Normal"/>

</xml_diff>

<commit_message>
Merge in quarto version of bstfun templates (#118)
* Create report.qmd

Hackathon Fall 2022: convert report template to qmd file

* amended yaml to quarto appropriate yaml

* converting chunk options to quarto version

* reverted back to RMD b/c making separate qmd document

* creation of quarto version of setup template

* quarto version of analysis template

* Hackathon 2022: update template to work with doc template

* updating yaml format for consistency

* amending yaml for consistency

* add csl to report template

* update doc template, project template

* Update report.qmd

* remove unnecessary output

* Update report.qmd

* updated the yaml for formatting and not using self-contained b/c being deprecated

* updated the yaml for formatting and not using self-contained b/c being deprecated

Co-authored-by: Kalvin <kalvinh@mskcc.org>
Co-authored-by: Lin <lins5@mskcc.org>
</commit_message>
<xml_diff>
--- a/inst/project_templates/doc_template.docx
+++ b/inst/project_templates/doc_template.docx
@@ -1,6 +1,6 @@
 
 <file path=word/document.xml><?xml version="1.0" encoding="utf-8"?>
-<w:document xmlns:wpc="http://schemas.microsoft.com/office/word/2010/wordprocessingCanvas" xmlns:cx="http://schemas.microsoft.com/office/drawing/2014/chartex" xmlns:cx1="http://schemas.microsoft.com/office/drawing/2015/9/8/chartex" xmlns:cx2="http://schemas.microsoft.com/office/drawing/2015/10/21/chartex" xmlns:cx3="http://schemas.microsoft.com/office/drawing/2016/5/9/chartex" xmlns:cx4="http://schemas.microsoft.com/office/drawing/2016/5/10/chartex" xmlns:cx5="http://schemas.microsoft.com/office/drawing/2016/5/11/chartex" xmlns:cx6="http://schemas.microsoft.com/office/drawing/2016/5/12/chartex" xmlns:cx7="http://schemas.microsoft.com/office/drawing/2016/5/13/chartex" xmlns:cx8="http://schemas.microsoft.com/office/drawing/2016/5/14/chartex" xmlns:mc="http://schemas.openxmlformats.org/markup-compatibility/2006" xmlns:aink="http://schemas.microsoft.com/office/drawing/2016/ink" xmlns:am3d="http://schemas.microsoft.com/office/drawing/2017/model3d" xmlns:o="urn:schemas-microsoft-com:office:office" xmlns:r="http://schemas.openxmlformats.org/officeDocument/2006/relationships" xmlns:m="http://schemas.openxmlformats.org/officeDocument/2006/math" xmlns:v="urn:schemas-microsoft-com:vml" xmlns:wp14="http://schemas.microsoft.com/office/word/2010/wordprocessingDrawing" xmlns:wp="http://schemas.openxmlformats.org/drawingml/2006/wordprocessingDrawing" xmlns:w10="urn:schemas-microsoft-com:office:word" xmlns:w="http://schemas.openxmlformats.org/wordprocessingml/2006/main" xmlns:w14="http://schemas.microsoft.com/office/word/2010/wordml" xmlns:w15="http://schemas.microsoft.com/office/word/2012/wordml" xmlns:w16cid="http://schemas.microsoft.com/office/word/2016/wordml/cid" xmlns:w16se="http://schemas.microsoft.com/office/word/2015/wordml/symex" xmlns:wpg="http://schemas.microsoft.com/office/word/2010/wordprocessingGroup" xmlns:wpi="http://schemas.microsoft.com/office/word/2010/wordprocessingInk" xmlns:wne="http://schemas.microsoft.com/office/word/2006/wordml" xmlns:wps="http://schemas.microsoft.com/office/word/2010/wordprocessingShape" mc:Ignorable="w14 w15 w16se w16cid wp14">
+<w:document xmlns:wpc="http://schemas.microsoft.com/office/word/2010/wordprocessingCanvas" xmlns:cx="http://schemas.microsoft.com/office/drawing/2014/chartex" xmlns:cx1="http://schemas.microsoft.com/office/drawing/2015/9/8/chartex" xmlns:cx2="http://schemas.microsoft.com/office/drawing/2015/10/21/chartex" xmlns:cx3="http://schemas.microsoft.com/office/drawing/2016/5/9/chartex" xmlns:cx4="http://schemas.microsoft.com/office/drawing/2016/5/10/chartex" xmlns:cx5="http://schemas.microsoft.com/office/drawing/2016/5/11/chartex" xmlns:cx6="http://schemas.microsoft.com/office/drawing/2016/5/12/chartex" xmlns:cx7="http://schemas.microsoft.com/office/drawing/2016/5/13/chartex" xmlns:cx8="http://schemas.microsoft.com/office/drawing/2016/5/14/chartex" xmlns:mc="http://schemas.openxmlformats.org/markup-compatibility/2006" xmlns:aink="http://schemas.microsoft.com/office/drawing/2016/ink" xmlns:am3d="http://schemas.microsoft.com/office/drawing/2017/model3d" xmlns:o="urn:schemas-microsoft-com:office:office" xmlns:r="http://schemas.openxmlformats.org/officeDocument/2006/relationships" xmlns:m="http://schemas.openxmlformats.org/officeDocument/2006/math" xmlns:v="urn:schemas-microsoft-com:vml" xmlns:wp14="http://schemas.microsoft.com/office/word/2010/wordprocessingDrawing" xmlns:wp="http://schemas.openxmlformats.org/drawingml/2006/wordprocessingDrawing" xmlns:w10="urn:schemas-microsoft-com:office:word" xmlns:w="http://schemas.openxmlformats.org/wordprocessingml/2006/main" xmlns:w14="http://schemas.microsoft.com/office/word/2010/wordml" xmlns:w15="http://schemas.microsoft.com/office/word/2012/wordml" xmlns:w16cex="http://schemas.microsoft.com/office/word/2018/wordml/cex" xmlns:w16cid="http://schemas.microsoft.com/office/word/2016/wordml/cid" xmlns:w16="http://schemas.microsoft.com/office/word/2018/wordml" xmlns:w16sdtdh="http://schemas.microsoft.com/office/word/2020/wordml/sdtdatahash" xmlns:w16se="http://schemas.microsoft.com/office/word/2015/wordml/symex" xmlns:wpg="http://schemas.microsoft.com/office/word/2010/wordprocessingGroup" xmlns:wpi="http://schemas.microsoft.com/office/word/2010/wordprocessingInk" xmlns:wne="http://schemas.microsoft.com/office/word/2006/wordml" xmlns:wps="http://schemas.microsoft.com/office/word/2010/wordprocessingShape" mc:Ignorable="w14 w15 w16se w16cid w16 w16cex w16sdtdh wp14">
   <w:body>
     <w:p>
       <w:pPr>
@@ -13,16 +13,28 @@
     <w:p>
       <w:pPr>
         <w:pStyle w:val="Author"/>
+        <w:rPr>
+          <w:rFonts w:ascii="Calibri" w:hAnsi="Calibri" w:cs="Calibri"/>
+        </w:rPr>
       </w:pPr>
       <w:r>
+        <w:rPr>
+          <w:rFonts w:ascii="Calibri" w:hAnsi="Calibri" w:cs="Calibri"/>
+        </w:rPr>
         <w:t>Name</w:t>
       </w:r>
     </w:p>
     <w:p>
       <w:pPr>
         <w:pStyle w:val="Date"/>
+        <w:rPr>
+          <w:rFonts w:ascii="Calibri" w:hAnsi="Calibri" w:cs="Calibri"/>
+        </w:rPr>
       </w:pPr>
       <w:r>
+        <w:rPr>
+          <w:rFonts w:ascii="Calibri" w:hAnsi="Calibri" w:cs="Calibri"/>
+        </w:rPr>
         <w:t>8/16/2019</w:t>
       </w:r>
     </w:p>
@@ -39,8 +51,14 @@
     <w:p>
       <w:pPr>
         <w:pStyle w:val="FirstParagraph"/>
+        <w:rPr>
+          <w:rFonts w:ascii="Calibri" w:hAnsi="Calibri" w:cs="Calibri"/>
+        </w:rPr>
       </w:pPr>
       <w:r>
+        <w:rPr>
+          <w:rFonts w:ascii="Calibri" w:hAnsi="Calibri" w:cs="Calibri"/>
+        </w:rPr>
         <w:t>Here is the text below a header.</w:t>
       </w:r>
     </w:p>
@@ -57,8 +75,14 @@
     <w:p>
       <w:pPr>
         <w:pStyle w:val="FirstParagraph"/>
+        <w:rPr>
+          <w:rFonts w:ascii="Calibri" w:hAnsi="Calibri" w:cs="Calibri"/>
+        </w:rPr>
       </w:pPr>
       <w:r>
+        <w:rPr>
+          <w:rFonts w:ascii="Calibri" w:hAnsi="Calibri" w:cs="Calibri"/>
+        </w:rPr>
         <w:t>For our purposes, we will keep all headers the same (except #####).</w:t>
       </w:r>
     </w:p>
@@ -75,8 +99,14 @@
     <w:p>
       <w:pPr>
         <w:pStyle w:val="FirstParagraph"/>
+        <w:rPr>
+          <w:rFonts w:ascii="Calibri" w:hAnsi="Calibri" w:cs="Calibri"/>
+        </w:rPr>
       </w:pPr>
       <w:r>
+        <w:rPr>
+          <w:rFonts w:ascii="Calibri" w:hAnsi="Calibri" w:cs="Calibri"/>
+        </w:rPr>
         <w:t>Additional text here</w:t>
       </w:r>
     </w:p>
@@ -95,19 +125,14 @@
         <w:pStyle w:val="Heading5"/>
       </w:pPr>
       <w:bookmarkStart w:id="4" w:name="section"/>
-      <w:bookmarkStart w:id="5" w:name="_GoBack"/>
       <w:bookmarkEnd w:id="4"/>
-      <w:bookmarkEnd w:id="5"/>
     </w:p>
     <w:p>
       <w:pPr>
         <w:pStyle w:val="FirstParagraph"/>
       </w:pPr>
       <w:r>
-        <w:t xml:space="preserve">The Markdown code ‘#####’ </w:t>
-      </w:r>
-      <w:r>
-        <w:t>is originally reserved for header 5. However, we will use it to insert a pagebreak in a .docx document.</w:t>
+        <w:t>The Markdown code ‘#####’ is originally reserved for header 5. However, we will use it to insert a pagebreak in a .docx document.</w:t>
       </w:r>
     </w:p>
     <w:p>
@@ -122,8 +147,8 @@
       <w:pPr>
         <w:pStyle w:val="Heading5"/>
       </w:pPr>
-      <w:bookmarkStart w:id="6" w:name="section-1"/>
-      <w:bookmarkEnd w:id="6"/>
+      <w:bookmarkStart w:id="5" w:name="section-1"/>
+      <w:bookmarkEnd w:id="5"/>
     </w:p>
     <w:p>
       <w:pPr>
@@ -143,7 +168,7 @@
 </file>
 
 <file path=word/endnotes.xml><?xml version="1.0" encoding="utf-8"?>
-<w:endnotes xmlns:wpc="http://schemas.microsoft.com/office/word/2010/wordprocessingCanvas" xmlns:cx="http://schemas.microsoft.com/office/drawing/2014/chartex" xmlns:cx1="http://schemas.microsoft.com/office/drawing/2015/9/8/chartex" xmlns:cx2="http://schemas.microsoft.com/office/drawing/2015/10/21/chartex" xmlns:cx3="http://schemas.microsoft.com/office/drawing/2016/5/9/chartex" xmlns:cx4="http://schemas.microsoft.com/office/drawing/2016/5/10/chartex" xmlns:cx5="http://schemas.microsoft.com/office/drawing/2016/5/11/chartex" xmlns:cx6="http://schemas.microsoft.com/office/drawing/2016/5/12/chartex" xmlns:cx7="http://schemas.microsoft.com/office/drawing/2016/5/13/chartex" xmlns:cx8="http://schemas.microsoft.com/office/drawing/2016/5/14/chartex" xmlns:mc="http://schemas.openxmlformats.org/markup-compatibility/2006" xmlns:aink="http://schemas.microsoft.com/office/drawing/2016/ink" xmlns:am3d="http://schemas.microsoft.com/office/drawing/2017/model3d" xmlns:o="urn:schemas-microsoft-com:office:office" xmlns:r="http://schemas.openxmlformats.org/officeDocument/2006/relationships" xmlns:m="http://schemas.openxmlformats.org/officeDocument/2006/math" xmlns:v="urn:schemas-microsoft-com:vml" xmlns:wp14="http://schemas.microsoft.com/office/word/2010/wordprocessingDrawing" xmlns:wp="http://schemas.openxmlformats.org/drawingml/2006/wordprocessingDrawing" xmlns:w10="urn:schemas-microsoft-com:office:word" xmlns:w="http://schemas.openxmlformats.org/wordprocessingml/2006/main" xmlns:w14="http://schemas.microsoft.com/office/word/2010/wordml" xmlns:w15="http://schemas.microsoft.com/office/word/2012/wordml" xmlns:w16cid="http://schemas.microsoft.com/office/word/2016/wordml/cid" xmlns:w16se="http://schemas.microsoft.com/office/word/2015/wordml/symex" xmlns:wpg="http://schemas.microsoft.com/office/word/2010/wordprocessingGroup" xmlns:wpi="http://schemas.microsoft.com/office/word/2010/wordprocessingInk" xmlns:wne="http://schemas.microsoft.com/office/word/2006/wordml" xmlns:wps="http://schemas.microsoft.com/office/word/2010/wordprocessingShape" mc:Ignorable="w14 w15 w16se w16cid wp14">
+<w:endnotes xmlns:wpc="http://schemas.microsoft.com/office/word/2010/wordprocessingCanvas" xmlns:cx="http://schemas.microsoft.com/office/drawing/2014/chartex" xmlns:cx1="http://schemas.microsoft.com/office/drawing/2015/9/8/chartex" xmlns:cx2="http://schemas.microsoft.com/office/drawing/2015/10/21/chartex" xmlns:cx3="http://schemas.microsoft.com/office/drawing/2016/5/9/chartex" xmlns:cx4="http://schemas.microsoft.com/office/drawing/2016/5/10/chartex" xmlns:cx5="http://schemas.microsoft.com/office/drawing/2016/5/11/chartex" xmlns:cx6="http://schemas.microsoft.com/office/drawing/2016/5/12/chartex" xmlns:cx7="http://schemas.microsoft.com/office/drawing/2016/5/13/chartex" xmlns:cx8="http://schemas.microsoft.com/office/drawing/2016/5/14/chartex" xmlns:mc="http://schemas.openxmlformats.org/markup-compatibility/2006" xmlns:aink="http://schemas.microsoft.com/office/drawing/2016/ink" xmlns:am3d="http://schemas.microsoft.com/office/drawing/2017/model3d" xmlns:o="urn:schemas-microsoft-com:office:office" xmlns:r="http://schemas.openxmlformats.org/officeDocument/2006/relationships" xmlns:m="http://schemas.openxmlformats.org/officeDocument/2006/math" xmlns:v="urn:schemas-microsoft-com:vml" xmlns:wp14="http://schemas.microsoft.com/office/word/2010/wordprocessingDrawing" xmlns:wp="http://schemas.openxmlformats.org/drawingml/2006/wordprocessingDrawing" xmlns:w10="urn:schemas-microsoft-com:office:word" xmlns:w="http://schemas.openxmlformats.org/wordprocessingml/2006/main" xmlns:w14="http://schemas.microsoft.com/office/word/2010/wordml" xmlns:w15="http://schemas.microsoft.com/office/word/2012/wordml" xmlns:w16cex="http://schemas.microsoft.com/office/word/2018/wordml/cex" xmlns:w16cid="http://schemas.microsoft.com/office/word/2016/wordml/cid" xmlns:w16="http://schemas.microsoft.com/office/word/2018/wordml" xmlns:w16sdtdh="http://schemas.microsoft.com/office/word/2020/wordml/sdtdatahash" xmlns:w16se="http://schemas.microsoft.com/office/word/2015/wordml/symex" xmlns:wpg="http://schemas.microsoft.com/office/word/2010/wordprocessingGroup" xmlns:wpi="http://schemas.microsoft.com/office/word/2010/wordprocessingInk" xmlns:wne="http://schemas.microsoft.com/office/word/2006/wordml" xmlns:wps="http://schemas.microsoft.com/office/word/2010/wordprocessingShape" mc:Ignorable="w14 w15 w16se w16cid w16 w16cex w16sdtdh wp14">
   <w:endnote w:type="separator" w:id="-1">
     <w:p>
       <w:pPr>
@@ -168,7 +193,7 @@
 </file>
 
 <file path=word/footnotes.xml><?xml version="1.0" encoding="utf-8"?>
-<w:footnotes xmlns:wpc="http://schemas.microsoft.com/office/word/2010/wordprocessingCanvas" xmlns:cx="http://schemas.microsoft.com/office/drawing/2014/chartex" xmlns:cx1="http://schemas.microsoft.com/office/drawing/2015/9/8/chartex" xmlns:cx2="http://schemas.microsoft.com/office/drawing/2015/10/21/chartex" xmlns:cx3="http://schemas.microsoft.com/office/drawing/2016/5/9/chartex" xmlns:cx4="http://schemas.microsoft.com/office/drawing/2016/5/10/chartex" xmlns:cx5="http://schemas.microsoft.com/office/drawing/2016/5/11/chartex" xmlns:cx6="http://schemas.microsoft.com/office/drawing/2016/5/12/chartex" xmlns:cx7="http://schemas.microsoft.com/office/drawing/2016/5/13/chartex" xmlns:cx8="http://schemas.microsoft.com/office/drawing/2016/5/14/chartex" xmlns:mc="http://schemas.openxmlformats.org/markup-compatibility/2006" xmlns:aink="http://schemas.microsoft.com/office/drawing/2016/ink" xmlns:am3d="http://schemas.microsoft.com/office/drawing/2017/model3d" xmlns:o="urn:schemas-microsoft-com:office:office" xmlns:r="http://schemas.openxmlformats.org/officeDocument/2006/relationships" xmlns:m="http://schemas.openxmlformats.org/officeDocument/2006/math" xmlns:v="urn:schemas-microsoft-com:vml" xmlns:wp14="http://schemas.microsoft.com/office/word/2010/wordprocessingDrawing" xmlns:wp="http://schemas.openxmlformats.org/drawingml/2006/wordprocessingDrawing" xmlns:w10="urn:schemas-microsoft-com:office:word" xmlns:w="http://schemas.openxmlformats.org/wordprocessingml/2006/main" xmlns:w14="http://schemas.microsoft.com/office/word/2010/wordml" xmlns:w15="http://schemas.microsoft.com/office/word/2012/wordml" xmlns:w16cid="http://schemas.microsoft.com/office/word/2016/wordml/cid" xmlns:w16se="http://schemas.microsoft.com/office/word/2015/wordml/symex" xmlns:wpg="http://schemas.microsoft.com/office/word/2010/wordprocessingGroup" xmlns:wpi="http://schemas.microsoft.com/office/word/2010/wordprocessingInk" xmlns:wne="http://schemas.microsoft.com/office/word/2006/wordml" xmlns:wps="http://schemas.microsoft.com/office/word/2010/wordprocessingShape" mc:Ignorable="w14 w15 w16se w16cid wp14">
+<w:footnotes xmlns:wpc="http://schemas.microsoft.com/office/word/2010/wordprocessingCanvas" xmlns:cx="http://schemas.microsoft.com/office/drawing/2014/chartex" xmlns:cx1="http://schemas.microsoft.com/office/drawing/2015/9/8/chartex" xmlns:cx2="http://schemas.microsoft.com/office/drawing/2015/10/21/chartex" xmlns:cx3="http://schemas.microsoft.com/office/drawing/2016/5/9/chartex" xmlns:cx4="http://schemas.microsoft.com/office/drawing/2016/5/10/chartex" xmlns:cx5="http://schemas.microsoft.com/office/drawing/2016/5/11/chartex" xmlns:cx6="http://schemas.microsoft.com/office/drawing/2016/5/12/chartex" xmlns:cx7="http://schemas.microsoft.com/office/drawing/2016/5/13/chartex" xmlns:cx8="http://schemas.microsoft.com/office/drawing/2016/5/14/chartex" xmlns:mc="http://schemas.openxmlformats.org/markup-compatibility/2006" xmlns:aink="http://schemas.microsoft.com/office/drawing/2016/ink" xmlns:am3d="http://schemas.microsoft.com/office/drawing/2017/model3d" xmlns:o="urn:schemas-microsoft-com:office:office" xmlns:r="http://schemas.openxmlformats.org/officeDocument/2006/relationships" xmlns:m="http://schemas.openxmlformats.org/officeDocument/2006/math" xmlns:v="urn:schemas-microsoft-com:vml" xmlns:wp14="http://schemas.microsoft.com/office/word/2010/wordprocessingDrawing" xmlns:wp="http://schemas.openxmlformats.org/drawingml/2006/wordprocessingDrawing" xmlns:w10="urn:schemas-microsoft-com:office:word" xmlns:w="http://schemas.openxmlformats.org/wordprocessingml/2006/main" xmlns:w14="http://schemas.microsoft.com/office/word/2010/wordml" xmlns:w15="http://schemas.microsoft.com/office/word/2012/wordml" xmlns:w16cex="http://schemas.microsoft.com/office/word/2018/wordml/cex" xmlns:w16cid="http://schemas.microsoft.com/office/word/2016/wordml/cid" xmlns:w16="http://schemas.microsoft.com/office/word/2018/wordml" xmlns:w16sdtdh="http://schemas.microsoft.com/office/word/2020/wordml/sdtdatahash" xmlns:w16se="http://schemas.microsoft.com/office/word/2015/wordml/symex" xmlns:wpg="http://schemas.microsoft.com/office/word/2010/wordprocessingGroup" xmlns:wpi="http://schemas.microsoft.com/office/word/2010/wordprocessingInk" xmlns:wne="http://schemas.microsoft.com/office/word/2006/wordml" xmlns:wps="http://schemas.microsoft.com/office/word/2010/wordprocessingShape" mc:Ignorable="w14 w15 w16se w16cid w16 w16cex w16sdtdh wp14">
   <w:footnote w:type="separator" w:id="-1">
     <w:p>
       <w:r>
@@ -187,7 +212,7 @@
 </file>
 
 <file path=word/numbering.xml><?xml version="1.0" encoding="utf-8"?>
-<w:numbering xmlns:wpc="http://schemas.microsoft.com/office/word/2010/wordprocessingCanvas" xmlns:cx="http://schemas.microsoft.com/office/drawing/2014/chartex" xmlns:cx1="http://schemas.microsoft.com/office/drawing/2015/9/8/chartex" xmlns:cx2="http://schemas.microsoft.com/office/drawing/2015/10/21/chartex" xmlns:cx3="http://schemas.microsoft.com/office/drawing/2016/5/9/chartex" xmlns:cx4="http://schemas.microsoft.com/office/drawing/2016/5/10/chartex" xmlns:cx5="http://schemas.microsoft.com/office/drawing/2016/5/11/chartex" xmlns:cx6="http://schemas.microsoft.com/office/drawing/2016/5/12/chartex" xmlns:cx7="http://schemas.microsoft.com/office/drawing/2016/5/13/chartex" xmlns:cx8="http://schemas.microsoft.com/office/drawing/2016/5/14/chartex" xmlns:mc="http://schemas.openxmlformats.org/markup-compatibility/2006" xmlns:aink="http://schemas.microsoft.com/office/drawing/2016/ink" xmlns:am3d="http://schemas.microsoft.com/office/drawing/2017/model3d" xmlns:o="urn:schemas-microsoft-com:office:office" xmlns:r="http://schemas.openxmlformats.org/officeDocument/2006/relationships" xmlns:m="http://schemas.openxmlformats.org/officeDocument/2006/math" xmlns:v="urn:schemas-microsoft-com:vml" xmlns:wp14="http://schemas.microsoft.com/office/word/2010/wordprocessingDrawing" xmlns:wp="http://schemas.openxmlformats.org/drawingml/2006/wordprocessingDrawing" xmlns:w10="urn:schemas-microsoft-com:office:word" xmlns:w="http://schemas.openxmlformats.org/wordprocessingml/2006/main" xmlns:w14="http://schemas.microsoft.com/office/word/2010/wordml" xmlns:w15="http://schemas.microsoft.com/office/word/2012/wordml" xmlns:w16cid="http://schemas.microsoft.com/office/word/2016/wordml/cid" xmlns:w16se="http://schemas.microsoft.com/office/word/2015/wordml/symex" xmlns:wpg="http://schemas.microsoft.com/office/word/2010/wordprocessingGroup" xmlns:wpi="http://schemas.microsoft.com/office/word/2010/wordprocessingInk" xmlns:wne="http://schemas.microsoft.com/office/word/2006/wordml" xmlns:wps="http://schemas.microsoft.com/office/word/2010/wordprocessingShape" mc:Ignorable="w14 w15 w16se w16cid wp14">
+<w:numbering xmlns:wpc="http://schemas.microsoft.com/office/word/2010/wordprocessingCanvas" xmlns:cx="http://schemas.microsoft.com/office/drawing/2014/chartex" xmlns:cx1="http://schemas.microsoft.com/office/drawing/2015/9/8/chartex" xmlns:cx2="http://schemas.microsoft.com/office/drawing/2015/10/21/chartex" xmlns:cx3="http://schemas.microsoft.com/office/drawing/2016/5/9/chartex" xmlns:cx4="http://schemas.microsoft.com/office/drawing/2016/5/10/chartex" xmlns:cx5="http://schemas.microsoft.com/office/drawing/2016/5/11/chartex" xmlns:cx6="http://schemas.microsoft.com/office/drawing/2016/5/12/chartex" xmlns:cx7="http://schemas.microsoft.com/office/drawing/2016/5/13/chartex" xmlns:cx8="http://schemas.microsoft.com/office/drawing/2016/5/14/chartex" xmlns:mc="http://schemas.openxmlformats.org/markup-compatibility/2006" xmlns:aink="http://schemas.microsoft.com/office/drawing/2016/ink" xmlns:am3d="http://schemas.microsoft.com/office/drawing/2017/model3d" xmlns:o="urn:schemas-microsoft-com:office:office" xmlns:r="http://schemas.openxmlformats.org/officeDocument/2006/relationships" xmlns:m="http://schemas.openxmlformats.org/officeDocument/2006/math" xmlns:v="urn:schemas-microsoft-com:vml" xmlns:wp14="http://schemas.microsoft.com/office/word/2010/wordprocessingDrawing" xmlns:wp="http://schemas.openxmlformats.org/drawingml/2006/wordprocessingDrawing" xmlns:w10="urn:schemas-microsoft-com:office:word" xmlns:w="http://schemas.openxmlformats.org/wordprocessingml/2006/main" xmlns:w14="http://schemas.microsoft.com/office/word/2010/wordml" xmlns:w15="http://schemas.microsoft.com/office/word/2012/wordml" xmlns:w16cex="http://schemas.microsoft.com/office/word/2018/wordml/cex" xmlns:w16cid="http://schemas.microsoft.com/office/word/2016/wordml/cid" xmlns:w16="http://schemas.microsoft.com/office/word/2018/wordml" xmlns:w16sdtdh="http://schemas.microsoft.com/office/word/2020/wordml/sdtdatahash" xmlns:w16se="http://schemas.microsoft.com/office/word/2015/wordml/symex" xmlns:wpg="http://schemas.microsoft.com/office/word/2010/wordprocessingGroup" xmlns:wpi="http://schemas.microsoft.com/office/word/2010/wordprocessingInk" xmlns:wne="http://schemas.microsoft.com/office/word/2006/wordml" xmlns:wps="http://schemas.microsoft.com/office/word/2010/wordprocessingShape" mc:Ignorable="w14 w15 w16se w16cid w16 w16cex w16sdtdh wp14">
   <w:abstractNum w:abstractNumId="0" w15:restartNumberingAfterBreak="0">
     <w:nsid w:val="FFFFFF7C"/>
     <w:multiLevelType w:val="singleLevel"/>
@@ -636,7 +661,7 @@
 </file>
 
 <file path=word/styles.xml><?xml version="1.0" encoding="utf-8"?>
-<w:styles xmlns:mc="http://schemas.openxmlformats.org/markup-compatibility/2006" xmlns:r="http://schemas.openxmlformats.org/officeDocument/2006/relationships" xmlns:w="http://schemas.openxmlformats.org/wordprocessingml/2006/main" xmlns:w14="http://schemas.microsoft.com/office/word/2010/wordml" xmlns:w15="http://schemas.microsoft.com/office/word/2012/wordml" xmlns:w16cid="http://schemas.microsoft.com/office/word/2016/wordml/cid" xmlns:w16se="http://schemas.microsoft.com/office/word/2015/wordml/symex" mc:Ignorable="w14 w15 w16se w16cid">
+<w:styles xmlns:mc="http://schemas.openxmlformats.org/markup-compatibility/2006" xmlns:r="http://schemas.openxmlformats.org/officeDocument/2006/relationships" xmlns:w="http://schemas.openxmlformats.org/wordprocessingml/2006/main" xmlns:w14="http://schemas.microsoft.com/office/word/2010/wordml" xmlns:w15="http://schemas.microsoft.com/office/word/2012/wordml" xmlns:w16cex="http://schemas.microsoft.com/office/word/2018/wordml/cex" xmlns:w16cid="http://schemas.microsoft.com/office/word/2016/wordml/cid" xmlns:w16="http://schemas.microsoft.com/office/word/2018/wordml" xmlns:w16sdtdh="http://schemas.microsoft.com/office/word/2020/wordml/sdtdatahash" xmlns:w16se="http://schemas.microsoft.com/office/word/2015/wordml/symex" mc:Ignorable="w14 w15 w16se w16cid w16 w16cex w16sdtdh">
   <w:docDefaults>
     <w:rPrDefault>
       <w:rPr>
@@ -652,7 +677,7 @@
       </w:pPr>
     </w:pPrDefault>
   </w:docDefaults>
-  <w:latentStyles w:defLockedState="0" w:defUIPriority="0" w:defSemiHidden="0" w:defUnhideWhenUsed="0" w:defQFormat="0" w:count="375">
+  <w:latentStyles w:defLockedState="0" w:defUIPriority="0" w:defSemiHidden="0" w:defUnhideWhenUsed="0" w:defQFormat="0" w:count="376">
     <w:lsdException w:name="heading 6" w:semiHidden="1" w:unhideWhenUsed="1"/>
     <w:lsdException w:name="index 3" w:semiHidden="1" w:unhideWhenUsed="1"/>
     <w:lsdException w:name="index 4" w:semiHidden="1" w:unhideWhenUsed="1"/>
@@ -736,7 +761,6 @@
     <w:lsdException w:name="HTML Sample" w:semiHidden="1" w:unhideWhenUsed="1"/>
     <w:lsdException w:name="HTML Typewriter" w:semiHidden="1" w:unhideWhenUsed="1"/>
     <w:lsdException w:name="HTML Variable" w:semiHidden="1" w:unhideWhenUsed="1"/>
-    <w:lsdException w:name="Normal Table" w:semiHidden="1" w:unhideWhenUsed="1"/>
     <w:lsdException w:name="annotation subject" w:semiHidden="1" w:unhideWhenUsed="1"/>
     <w:lsdException w:name="No List" w:semiHidden="1" w:unhideWhenUsed="1"/>
     <w:lsdException w:name="Outline List 1" w:semiHidden="1" w:unhideWhenUsed="1"/>
@@ -783,9 +807,7 @@
     <w:lsdException w:name="Table Subtle 2" w:semiHidden="1" w:unhideWhenUsed="1"/>
     <w:lsdException w:name="Table Web 1" w:semiHidden="1" w:unhideWhenUsed="1"/>
     <w:lsdException w:name="Table Web 2" w:semiHidden="1" w:unhideWhenUsed="1"/>
-    <w:lsdException w:name="Table Web 3" w:semiHidden="1" w:unhideWhenUsed="1"/>
     <w:lsdException w:name="Balloon Text" w:semiHidden="1" w:unhideWhenUsed="1"/>
-    <w:lsdException w:name="Table Theme" w:semiHidden="1" w:unhideWhenUsed="1"/>
     <w:lsdException w:name="Placeholder Text" w:semiHidden="1"/>
     <w:lsdException w:name="Light Shading"/>
     <w:lsdException w:name="Light List"/>
@@ -806,7 +828,6 @@
     <w:lsdException w:name="Light Grid Accent 1"/>
     <w:lsdException w:name="Medium Shading 1 Accent 1"/>
     <w:lsdException w:name="Medium Shading 2 Accent 1"/>
-    <w:lsdException w:name="Medium List 1 Accent 1"/>
     <w:lsdException w:name="Revision" w:semiHidden="1"/>
     <w:lsdException w:name="Medium List 2 Accent 1"/>
     <w:lsdException w:name="Medium Grid 1 Accent 1"/>
@@ -885,7 +906,6 @@
     <w:lsdException w:name="Dark List Accent 6"/>
     <w:lsdException w:name="Colorful Shading Accent 6"/>
     <w:lsdException w:name="Colorful List Accent 6"/>
-    <w:lsdException w:name="Colorful Grid Accent 6"/>
     <w:lsdException w:name="Bibliography" w:semiHidden="1" w:unhideWhenUsed="1"/>
     <w:lsdException w:name="TOC Heading" w:semiHidden="1" w:unhideWhenUsed="1"/>
     <w:lsdException w:name="Grid Table 4" w:uiPriority="49"/>
@@ -987,6 +1007,7 @@
     <w:lsdException w:name="Smart Hyperlink" w:semiHidden="1" w:uiPriority="99" w:unhideWhenUsed="1"/>
     <w:lsdException w:name="Hashtag" w:semiHidden="1" w:uiPriority="99" w:unhideWhenUsed="1"/>
     <w:lsdException w:name="Unresolved Mention" w:semiHidden="1" w:uiPriority="99" w:unhideWhenUsed="1"/>
+    <w:lsdException w:name="Smart Link" w:semiHidden="1" w:uiPriority="99" w:unhideWhenUsed="1"/>
   </w:latentStyles>
   <w:style w:type="paragraph" w:default="1" w:styleId="Normal">
     <w:name w:val="Normal"/>

</xml_diff>